<commit_message>
Calculos de diferentes ejercicios
Se hicieron los cálculos de diferentes ejercicios con el fin de crear el código para el funcionamiento del formulario.
</commit_message>
<xml_diff>
--- a/conveccion natural.docx
+++ b/conveccion natural.docx
@@ -64,6 +64,7 @@
           <w:lang w:val="es-CO"/>
         </w:rPr>
       </w:pPr>
+      <w:proofErr w:type="spellStart"/>
       <w:r>
         <w:rPr>
           <w:lang w:val="es-CO"/>
@@ -77,6 +78,7 @@
         </w:rPr>
         <w:t>p</w:t>
       </w:r>
+      <w:proofErr w:type="spellEnd"/>
       <w:r>
         <w:rPr>
           <w:lang w:val="es-CO"/>
@@ -203,15 +205,7 @@
           <w:color w:val="000000"/>
           <w:lang w:val="es-CO"/>
         </w:rPr>
-        <w:t>Coeficiente</w:t>
-      </w:r>
-      <w:r>
-        <w:rPr>
-          <w:rFonts w:ascii="Calibri" w:eastAsia="Times New Roman" w:hAnsi="Calibri" w:cs="Calibri"/>
-          <w:color w:val="000000"/>
-          <w:lang w:val="es-CO"/>
-        </w:rPr>
-        <w:t xml:space="preserve"> de transferencia de calor por convección </w:t>
+        <w:t xml:space="preserve">Coeficiente de transferencia de calor por convección </w:t>
       </w:r>
     </w:p>
     <w:p>
@@ -396,15 +390,30 @@
           <w:rFonts w:eastAsiaTheme="minorEastAsia"/>
           <w:lang w:val="es-CO"/>
         </w:rPr>
-        <w:t xml:space="preserve"> , </w:t>
+        <w:t xml:space="preserve"> </w:t>
       </w:r>
       <w:r>
         <w:rPr>
           <w:rFonts w:eastAsiaTheme="minorEastAsia"/>
           <w:lang w:val="es-CO"/>
         </w:rPr>
-        <w:t xml:space="preserve"> donde  </w:t>
-      </w:r>
+        <w:t xml:space="preserve">, </w:t>
+      </w:r>
+      <w:r>
+        <w:rPr>
+          <w:rFonts w:eastAsiaTheme="minorEastAsia"/>
+          <w:lang w:val="es-CO"/>
+        </w:rPr>
+        <w:t>donde</w:t>
+      </w:r>
+      <w:r>
+        <w:rPr>
+          <w:rFonts w:eastAsiaTheme="minorEastAsia"/>
+          <w:lang w:val="es-CO"/>
+        </w:rPr>
+        <w:t xml:space="preserve"> </w:t>
+      </w:r>
+      <w:proofErr w:type="spellStart"/>
       <w:r>
         <w:rPr>
           <w:rFonts w:eastAsiaTheme="minorEastAsia"/>
@@ -420,6 +429,7 @@
         </w:rPr>
         <w:t>f</w:t>
       </w:r>
+      <w:proofErr w:type="spellEnd"/>
       <w:r>
         <w:rPr>
           <w:rFonts w:eastAsiaTheme="minorEastAsia"/>
@@ -555,6 +565,7 @@
           <w:lang w:val="es-CO"/>
         </w:rPr>
       </w:pPr>
+      <w:proofErr w:type="spellStart"/>
       <w:r>
         <w:rPr>
           <w:lang w:val="es-CO"/>
@@ -568,6 +579,7 @@
         </w:rPr>
         <w:t>L</w:t>
       </w:r>
+      <w:proofErr w:type="spellEnd"/>
       <w:r>
         <w:rPr>
           <w:lang w:val="es-CO"/>
@@ -606,7 +618,14 @@
         <w:rPr>
           <w:lang w:val="es-CO"/>
         </w:rPr>
-        <w:t xml:space="preserve"> = coeficiente de expansión térmica = 1/T</w:t>
+        <w:t xml:space="preserve"> = coeficiente de expansión térmica = 1/</w:t>
+      </w:r>
+      <w:proofErr w:type="spellStart"/>
+      <w:r>
+        <w:rPr>
+          <w:lang w:val="es-CO"/>
+        </w:rPr>
+        <w:t>T</w:t>
       </w:r>
       <w:r>
         <w:rPr>
@@ -615,13 +634,15 @@
         </w:rPr>
         <w:t>f</w:t>
       </w:r>
-    </w:p>
-    <w:p>
-      <w:pPr>
-        <w:rPr>
-          <w:lang w:val="es-CO"/>
-        </w:rPr>
-      </w:pPr>
+      <w:proofErr w:type="spellEnd"/>
+    </w:p>
+    <w:p>
+      <w:pPr>
+        <w:rPr>
+          <w:lang w:val="es-CO"/>
+        </w:rPr>
+      </w:pPr>
+      <w:proofErr w:type="spellStart"/>
       <w:r>
         <w:rPr>
           <w:lang w:val="es-CO"/>
@@ -633,7 +654,15 @@
           <w:vertAlign w:val="subscript"/>
           <w:lang w:val="es-CO"/>
         </w:rPr>
-        <w:t xml:space="preserve">s = </w:t>
+        <w:t>s</w:t>
+      </w:r>
+      <w:proofErr w:type="spellEnd"/>
+      <w:r>
+        <w:rPr>
+          <w:vertAlign w:val="subscript"/>
+          <w:lang w:val="es-CO"/>
+        </w:rPr>
+        <w:t xml:space="preserve"> = </w:t>
       </w:r>
       <w:r>
         <w:rPr>
@@ -666,7 +695,7 @@
         <w:rPr>
           <w:lang w:val="es-CO"/>
         </w:rPr>
-        <w:t xml:space="preserve">  = Temperatura en el fluido</w:t>
+        <w:t xml:space="preserve"> = Temperatura en el fluido</w:t>
       </w:r>
       <w:r>
         <w:rPr>
@@ -712,8 +741,16 @@
           <w:lang w:val="es-CO"/>
         </w:rPr>
         <w:lastRenderedPageBreak/>
-        <w:t>Cálculo de Nusselt</w:t>
-      </w:r>
+        <w:t xml:space="preserve">Cálculo de </w:t>
+      </w:r>
+      <w:proofErr w:type="spellStart"/>
+      <w:r>
+        <w:rPr>
+          <w:lang w:val="es-CO"/>
+        </w:rPr>
+        <w:t>Nusselt</w:t>
+      </w:r>
+      <w:proofErr w:type="spellEnd"/>
       <w:r>
         <w:rPr>
           <w:lang w:val="es-CO"/>
@@ -1071,7 +1108,16 @@
                 <w:color w:val="000000"/>
                 <w:lang w:val="es-CO"/>
               </w:rPr>
-              <w:t xml:space="preserve"> y  </w:t>
+              <w:t xml:space="preserve"> </w:t>
+            </w:r>
+            <w:proofErr w:type="gramStart"/>
+            <w:r>
+              <w:rPr>
+                <w:rFonts w:ascii="Calibri" w:eastAsia="Times New Roman" w:hAnsi="Calibri" w:cs="Calibri"/>
+                <w:color w:val="000000"/>
+                <w:lang w:val="es-CO"/>
+              </w:rPr>
+              <w:t xml:space="preserve">y  </w:t>
             </w:r>
             <w:r>
               <w:rPr>
@@ -1080,6 +1126,7 @@
               </w:rPr>
               <w:t>D</w:t>
             </w:r>
+            <w:proofErr w:type="gramEnd"/>
             <w:r>
               <w:rPr>
                 <w:rFonts w:ascii="Calibri" w:eastAsia="Times New Roman" w:hAnsi="Calibri" w:cs="Calibri"/>
@@ -1143,7 +1190,16 @@
                 <w:color w:val="000000"/>
                 <w:lang w:val="es-CO"/>
               </w:rPr>
-              <w:t>, T</w:t>
+              <w:t xml:space="preserve">, </w:t>
+            </w:r>
+            <w:proofErr w:type="spellStart"/>
+            <w:r>
+              <w:rPr>
+                <w:rFonts w:ascii="Calibri" w:eastAsia="Times New Roman" w:hAnsi="Calibri" w:cs="Calibri"/>
+                <w:color w:val="000000"/>
+                <w:lang w:val="es-CO"/>
+              </w:rPr>
+              <w:t>T</w:t>
             </w:r>
             <w:r>
               <w:rPr>
@@ -1154,6 +1210,7 @@
               </w:rPr>
               <w:t>p</w:t>
             </w:r>
+            <w:proofErr w:type="spellEnd"/>
             <w:r>
               <w:rPr>
                 <w:rFonts w:ascii="Calibri" w:eastAsia="Times New Roman" w:hAnsi="Calibri" w:cs="Calibri"/>

</xml_diff>